<commit_message>
Upload Error.vue to fix issues with hidden fields for Physician Notified, IIMS Completed and Worker Notified. Upload Transition Iteration Plan 1 - Updated.docx.
</commit_message>
<xml_diff>
--- a/documents/Iteration Plan/Transition Iteration Plan 1 - Initial.docx
+++ b/documents/Iteration Plan/Transition Iteration Plan 1 - Initial.docx
@@ -6,14 +6,26 @@
       <w:pPr>
         <w:pStyle w:val="Title"/>
       </w:pPr>
+      <w:bookmarkStart w:name="_GoBack" w:id="0"/>
+      <w:bookmarkEnd w:id="0"/>
       <w:r>
         <w:t xml:space="preserve">Transition </w:t>
       </w:r>
-      <w:fldSimple w:instr=" TITLE  \* MERGEFORMAT ">
-        <w:r>
-          <w:t>Iteration Plan</w:t>
-        </w:r>
-      </w:fldSimple>
+      <w:r>
+        <w:fldChar w:fldCharType="begin"/>
+      </w:r>
+      <w:r>
+        <w:instrText xml:space="preserve"> TITLE  \* MERGEFORMAT </w:instrText>
+      </w:r>
+      <w:r>
+        <w:fldChar w:fldCharType="separate"/>
+      </w:r>
+      <w:r>
+        <w:t>Iteration Plan</w:t>
+      </w:r>
+      <w:r>
+        <w:fldChar w:fldCharType="end"/>
+      </w:r>
       <w:r>
         <w:t xml:space="preserve"> 1 </w:t>
       </w:r>
@@ -57,7 +69,7 @@
                 <w:bCs/>
               </w:rPr>
             </w:pPr>
-            <w:bookmarkStart w:name="OLE_LINK1" w:id="0"/>
+            <w:bookmarkStart w:name="OLE_LINK1" w:id="1"/>
             <w:r>
               <w:rPr>
                 <w:rFonts w:ascii="Arial" w:hAnsi="Arial" w:eastAsia="Arial" w:cs="Arial"/>
@@ -179,7 +191,7 @@
           </w:p>
         </w:tc>
       </w:tr>
-      <w:bookmarkEnd w:id="0"/>
+      <w:bookmarkEnd w:id="1"/>
     </w:tbl>
     <w:p>
       <w:pPr>
@@ -634,7 +646,15 @@
           </w:tcPr>
           <w:p>
             <w:r>
-              <w:t>Each member should have had one person that they have been able to contact (Family, Friends, Associates) to complete Beta testing in order to try and identify bugs in the application, or usability issues</w:t>
+              <w:t xml:space="preserve">Each member should have had one person that they have been able to contact (Family, Friends, Associates) to complete Beta testing </w:t>
+            </w:r>
+            <w:proofErr w:type="gramStart"/>
+            <w:r>
+              <w:t>in order to</w:t>
+            </w:r>
+            <w:proofErr w:type="gramEnd"/>
+            <w:r>
+              <w:t xml:space="preserve"> try and identify bugs in the application, or usability issues</w:t>
             </w:r>
           </w:p>
         </w:tc>
@@ -645,9 +665,19 @@
             <w:noWrap/>
             <w:tcMar/>
           </w:tcPr>
-          <w:p>
+          <w:p w14:noSpellErr="1">
             <w:r>
-              <w:t>Incomplete</w:t>
+              <w:rPr/>
+              <w:t>Completed</w:t>
+            </w:r>
+          </w:p>
+          <w:p w14:noSpellErr="1">
+            <w:pPr>
+              <w:pStyle w:val="Normal"/>
+            </w:pPr>
+            <w:r>
+              <w:rPr/>
+              <w:t>Testing done</w:t>
             </w:r>
           </w:p>
         </w:tc>
@@ -954,27 +984,23 @@
             <w:noWrap/>
             <w:tcMar/>
           </w:tcPr>
-          <w:p w14:noSpellErr="1">
+          <w:p>
             <w:r>
-              <w:rPr/>
               <w:t>Ryan</w:t>
             </w:r>
           </w:p>
-          <w:p w14:noSpellErr="1">
+          <w:p>
             <w:r>
-              <w:rPr/>
               <w:t>Lenny</w:t>
             </w:r>
           </w:p>
-          <w:p w14:noSpellErr="1">
+          <w:p>
             <w:r>
-              <w:rPr/>
               <w:t>Beau</w:t>
             </w:r>
           </w:p>
-          <w:p w14:noSpellErr="1">
+          <w:p>
             <w:r>
-              <w:rPr/>
               <w:t>Jette</w:t>
             </w:r>
           </w:p>
@@ -1038,8 +1064,6 @@
               </w:rPr>
               <w:t>2</w:t>
             </w:r>
-            <w:bookmarkStart w:name="_GoBack" w:id="1"/>
-            <w:bookmarkEnd w:id="1"/>
           </w:p>
         </w:tc>
       </w:tr>
@@ -1283,11 +1307,19 @@
               </w:rPr>
               <w:t xml:space="preserve">inspection we were unable to identify why this was the case. </w:t>
             </w:r>
+            <w:proofErr w:type="gramStart"/>
             <w:r>
               <w:rPr>
                 <w:rFonts w:eastAsia="Arial" w:asciiTheme="minorHAnsi" w:hAnsiTheme="minorHAnsi" w:cstheme="minorBidi"/>
               </w:rPr>
-              <w:t>In order to rectify the issues with the database, all of the database scripts were run to rebuild the schema, tables, and reinsert the data.</w:t>
+              <w:t>In order to</w:t>
+            </w:r>
+            <w:proofErr w:type="gramEnd"/>
+            <w:r>
+              <w:rPr>
+                <w:rFonts w:eastAsia="Arial" w:asciiTheme="minorHAnsi" w:hAnsiTheme="minorHAnsi" w:cstheme="minorBidi"/>
+              </w:rPr>
+              <w:t xml:space="preserve"> rectify the issues with the database, all of the database scripts were run to rebuild the schema, tables, and reinsert the data.</w:t>
             </w:r>
           </w:p>
         </w:tc>
@@ -1572,8 +1604,13 @@
         </w:numPr>
       </w:pPr>
       <w:r>
-        <w:t>Work Items: Planned compared to actually completed</w:t>
+        <w:t xml:space="preserve">Work Items: Planned compared to </w:t>
       </w:r>
+      <w:proofErr w:type="gramStart"/>
+      <w:r>
+        <w:t>actually completed</w:t>
+      </w:r>
+      <w:proofErr w:type="gramEnd"/>
     </w:p>
     <w:p>
       <w:pPr>
@@ -1775,7 +1812,7 @@
         </w:drawing>
       </w:r>
     </w:p>
-    <w:p w14:noSpellErr="1">
+    <w:p>
       <w:pPr>
         <w:pStyle w:val="InfoBluelistitem"/>
       </w:pPr>
@@ -1783,13 +1820,21 @@
         <w:rPr>
           <w:color w:val="auto"/>
         </w:rPr>
-        <w:t>Initially IP 123.249.13.31 attempted a number of times to connect to the database using the root account without success, this resulted in moving to where the logs had error messages and back</w:t>
+        <w:t xml:space="preserve">Initially IP 123.249.13.31 attempted </w:t>
       </w:r>
+      <w:proofErr w:type="gramStart"/>
       <w:r>
         <w:rPr>
           <w:color w:val="auto"/>
         </w:rPr>
-        <w:t xml:space="preserve"> tracking to the last access before the errors began.</w:t>
+        <w:t>a number of</w:t>
+      </w:r>
+      <w:proofErr w:type="gramEnd"/>
+      <w:r>
+        <w:rPr>
+          <w:color w:val="auto"/>
+        </w:rPr>
+        <w:t xml:space="preserve"> times to connect to the database using the root account without success, this resulted in moving to where the logs had error messages and back tracking to the last access before the errors began.</w:t>
       </w:r>
     </w:p>
     <w:p>
@@ -1803,6 +1848,7 @@
         <w:rPr>
           <w:noProof/>
         </w:rPr>
+        <w:lastRenderedPageBreak/>
         <w:drawing>
           <wp:inline distT="0" distB="0" distL="0" distR="0" wp14:anchorId="5BCF1B45" wp14:editId="34F81573">
             <wp:extent cx="4733926" cy="5495924"/>
@@ -1911,26 +1957,66 @@
         <w:rPr>
           <w:color w:val="auto"/>
         </w:rPr>
-        <w:t>As can be seen above the address: 113.4.133.4 was connected to the database as u</w:t>
+        <w:t xml:space="preserve">As can be seen above the address: 113.4.133.4 was connected to the database as user root and got a timeout, it is assumed that this address was the address that dropped </w:t>
       </w:r>
+      <w:proofErr w:type="gramStart"/>
       <w:r>
         <w:rPr>
           <w:color w:val="auto"/>
         </w:rPr>
-        <w:t xml:space="preserve">ser root and </w:t>
+        <w:t>all of</w:t>
       </w:r>
+      <w:proofErr w:type="gramEnd"/>
       <w:r>
         <w:rPr>
           <w:color w:val="auto"/>
         </w:rPr>
-        <w:t xml:space="preserve">got a timeout, it is assumed that this address was the address that dropped all of the tables in the database. </w:t>
+        <w:t xml:space="preserve"> the tables in the database. This can then be </w:t>
       </w:r>
+      <w:proofErr w:type="spellStart"/>
       <w:r>
         <w:rPr>
           <w:color w:val="auto"/>
         </w:rPr>
-        <w:t>This can then be seend with MySQL having issues with the InnoDB engine trying to talk to mysql.innodb_table_stats</w:t>
+        <w:t>seend</w:t>
       </w:r>
+      <w:proofErr w:type="spellEnd"/>
+      <w:r>
+        <w:rPr>
+          <w:color w:val="auto"/>
+        </w:rPr>
+        <w:t xml:space="preserve"> with MySQL having issues with the </w:t>
+      </w:r>
+      <w:proofErr w:type="spellStart"/>
+      <w:r>
+        <w:rPr>
+          <w:color w:val="auto"/>
+        </w:rPr>
+        <w:t>InnoDB</w:t>
+      </w:r>
+      <w:proofErr w:type="spellEnd"/>
+      <w:r>
+        <w:rPr>
+          <w:color w:val="auto"/>
+        </w:rPr>
+        <w:t xml:space="preserve"> engine trying to talk to </w:t>
+      </w:r>
+      <w:proofErr w:type="spellStart"/>
+      <w:proofErr w:type="gramStart"/>
+      <w:r>
+        <w:rPr>
+          <w:color w:val="auto"/>
+        </w:rPr>
+        <w:t>mysql.innodb</w:t>
+      </w:r>
+      <w:proofErr w:type="gramEnd"/>
+      <w:r>
+        <w:rPr>
+          <w:color w:val="auto"/>
+        </w:rPr>
+        <w:t>_table_stats</w:t>
+      </w:r>
+      <w:proofErr w:type="spellEnd"/>
       <w:r>
         <w:rPr>
           <w:color w:val="auto"/>
@@ -1944,7 +2030,6 @@
         <w:ind w:left="0"/>
       </w:pPr>
       <w:r>
-        <w:rPr/>
         <w:t>.</w:t>
       </w:r>
     </w:p>
@@ -2041,11 +2126,21 @@
           <w:r>
             <w:sym w:font="Symbol" w:char="F0D3"/>
           </w:r>
-          <w:fldSimple w:instr=" DOCPROPERTY &quot;Company&quot;  \* MERGEFORMAT ">
-            <w:r>
-              <w:t>&lt;Company Name&gt;</w:t>
-            </w:r>
-          </w:fldSimple>
+          <w:r>
+            <w:fldChar w:fldCharType="begin"/>
+          </w:r>
+          <w:r>
+            <w:instrText xml:space="preserve"> DOCPROPERTY "Company"  \* MERGEFORMAT </w:instrText>
+          </w:r>
+          <w:r>
+            <w:fldChar w:fldCharType="separate"/>
+          </w:r>
+          <w:r>
+            <w:t>&lt;Company Name&gt;</w:t>
+          </w:r>
+          <w:r>
+            <w:fldChar w:fldCharType="end"/>
+          </w:r>
           <w:r>
             <w:t xml:space="preserve">, </w:t>
           </w:r>
@@ -2251,8 +2346,13 @@
             <w:ind w:right="68"/>
           </w:pPr>
           <w:r>
-            <w:t>Team Pharmacon</w:t>
+            <w:t xml:space="preserve">Team </w:t>
           </w:r>
+          <w:proofErr w:type="spellStart"/>
+          <w:r>
+            <w:t>Pharmacon</w:t>
+          </w:r>
+          <w:proofErr w:type="spellEnd"/>
         </w:p>
       </w:tc>
     </w:tr>
@@ -2268,11 +2368,21 @@
           <w:r>
             <w:t xml:space="preserve"> </w:t>
           </w:r>
-          <w:fldSimple w:instr=" TITLE  \* MERGEFORMAT ">
-            <w:r>
-              <w:t>Iteration Plan</w:t>
-            </w:r>
-          </w:fldSimple>
+          <w:r>
+            <w:fldChar w:fldCharType="begin"/>
+          </w:r>
+          <w:r>
+            <w:instrText xml:space="preserve"> TITLE  \* MERGEFORMAT </w:instrText>
+          </w:r>
+          <w:r>
+            <w:fldChar w:fldCharType="separate"/>
+          </w:r>
+          <w:r>
+            <w:t>Iteration Plan</w:t>
+          </w:r>
+          <w:r>
+            <w:fldChar w:fldCharType="end"/>
+          </w:r>
           <w:r>
             <w:t xml:space="preserve"> 1</w:t>
           </w:r>

</xml_diff>